<commit_message>
update MPWorks example and docs
</commit_message>
<xml_diff>
--- a/mpworks/docs/MPWorks_docs.docx
+++ b/mpworks/docs/MPWorks_docs.docx
@@ -314,7 +314,7 @@
         <w:t>Version 2</w:t>
       </w:r>
       <w:r>
-        <w:t>.1</w:t>
+        <w:t>.2</w:t>
       </w:r>
     </w:p>
     <w:p>
@@ -564,13 +564,8 @@
       <w:r>
         <w:t xml:space="preserve">each you how to use </w:t>
       </w:r>
-      <w:proofErr w:type="gramStart"/>
-      <w:r>
-        <w:t>the codebases</w:t>
-      </w:r>
-      <w:proofErr w:type="gramEnd"/>
-      <w:r>
-        <w:t xml:space="preserve"> </w:t>
+      <w:r>
+        <w:t xml:space="preserve">the codebases </w:t>
       </w:r>
       <w:r>
         <w:t>individually</w:t>
@@ -674,13 +669,8 @@
         <w:t>.</w:t>
       </w:r>
       <w:r>
-        <w:t xml:space="preserve"> </w:t>
-      </w:r>
-      <w:proofErr w:type="gramStart"/>
-      <w:r>
-        <w:t>More on this in Chapter 3.</w:t>
-      </w:r>
-      <w:proofErr w:type="gramEnd"/>
+        <w:t xml:space="preserve"> More on this in Chapter 3.</w:t>
+      </w:r>
     </w:p>
     <w:p/>
     <w:p>
@@ -792,15 +782,7 @@
     <w:p>
       <w:r>
         <w:br/>
-        <w:t xml:space="preserve">This documentation assumes that you have at least a basic grasp of the concepts of those tutorials. If you are interested in not only designing and submitting workflows, </w:t>
-      </w:r>
-      <w:proofErr w:type="gramStart"/>
-      <w:r>
-        <w:t>but</w:t>
-      </w:r>
-      <w:proofErr w:type="gramEnd"/>
-      <w:r>
-        <w:t xml:space="preserve"> running testing or production jobs at NERSC, you should also review the following FireWorks documentation (you should </w:t>
+        <w:t xml:space="preserve">This documentation assumes that you have at least a basic grasp of the concepts of those tutorials. If you are interested in not only designing and submitting workflows, but running testing or production jobs at NERSC, you should also review the following FireWorks documentation (you should </w:t>
       </w:r>
       <w:r>
         <w:rPr>
@@ -871,13 +853,8 @@
       <w:pPr>
         <w:pStyle w:val="Heading2"/>
       </w:pPr>
-      <w:proofErr w:type="gramStart"/>
-      <w:r>
-        <w:t>custodian</w:t>
-      </w:r>
-      <w:proofErr w:type="gramEnd"/>
-      <w:r>
-        <w:t xml:space="preserve"> prerequisites</w:t>
+      <w:r>
+        <w:t>custodian prerequisites</w:t>
       </w:r>
     </w:p>
     <w:p/>
@@ -889,13 +866,8 @@
           <w:i w:val="0"/>
         </w:rPr>
       </w:pPr>
-      <w:proofErr w:type="gramStart"/>
-      <w:r>
-        <w:t>custodian</w:t>
-      </w:r>
-      <w:proofErr w:type="gramEnd"/>
-      <w:r>
-        <w:t xml:space="preserve"> documentation can be found at </w:t>
+      <w:r>
+        <w:t xml:space="preserve">custodian documentation can be found at </w:t>
       </w:r>
       <w:r>
         <w:rPr>
@@ -929,11 +901,9 @@
       <w:pPr>
         <w:pStyle w:val="Heading2"/>
       </w:pPr>
-      <w:proofErr w:type="gramStart"/>
       <w:r>
         <w:t>pymatgen</w:t>
       </w:r>
-      <w:proofErr w:type="gramEnd"/>
       <w:r>
         <w:t xml:space="preserve"> and pymatgen-db</w:t>
       </w:r>
@@ -955,11 +925,9 @@
           <w:i w:val="0"/>
         </w:rPr>
       </w:pPr>
-      <w:proofErr w:type="gramStart"/>
       <w:r>
         <w:t>pymatgen</w:t>
       </w:r>
-      <w:proofErr w:type="gramEnd"/>
       <w:r>
         <w:t xml:space="preserve"> documentation can be found at </w:t>
       </w:r>
@@ -1029,13 +997,8 @@
           <w:numId w:val="3"/>
         </w:numPr>
       </w:pPr>
-      <w:proofErr w:type="gramStart"/>
-      <w:r>
-        <w:t>write</w:t>
-      </w:r>
-      <w:proofErr w:type="gramEnd"/>
-      <w:r>
-        <w:t xml:space="preserve"> input files for the code you want to execute (e.g., VASP or NWChem) and</w:t>
+      <w:r>
+        <w:t>write input files for the code you want to execute (e.g., VASP or NWChem) and</w:t>
       </w:r>
     </w:p>
     <w:p>
@@ -1046,13 +1009,8 @@
           <w:numId w:val="3"/>
         </w:numPr>
       </w:pPr>
-      <w:proofErr w:type="gramStart"/>
-      <w:r>
-        <w:t>parse</w:t>
-      </w:r>
-      <w:proofErr w:type="gramEnd"/>
-      <w:r>
-        <w:t xml:space="preserve"> output files for the code you want to execute into a MongoDB (JSON) format</w:t>
+      <w:r>
+        <w:t>parse output files for the code you want to execute into a MongoDB (JSON) format</w:t>
       </w:r>
     </w:p>
     <w:p/>
@@ -1232,14 +1190,27 @@
       <w:r>
         <w:t xml:space="preserve">Figure </w:t>
       </w:r>
-      <w:fldSimple w:instr=" SEQ Figure \* ARABIC ">
-        <w:r>
-          <w:rPr>
-            <w:noProof/>
-          </w:rPr>
-          <w:t>1</w:t>
-        </w:r>
-      </w:fldSimple>
+      <w:r>
+        <w:fldChar w:fldCharType="begin"/>
+      </w:r>
+      <w:r>
+        <w:instrText xml:space="preserve"> SEQ Figure \* ARABIC </w:instrText>
+      </w:r>
+      <w:r>
+        <w:fldChar w:fldCharType="separate"/>
+      </w:r>
+      <w:r>
+        <w:rPr>
+          <w:noProof/>
+        </w:rPr>
+        <w:t>1</w:t>
+      </w:r>
+      <w:r>
+        <w:rPr>
+          <w:noProof/>
+        </w:rPr>
+        <w:fldChar w:fldCharType="end"/>
+      </w:r>
       <w:bookmarkEnd w:id="0"/>
       <w:r>
         <w:t xml:space="preserve"> FireWorks operation</w:t>
@@ -1410,14 +1381,27 @@
       <w:r>
         <w:t xml:space="preserve">Figure </w:t>
       </w:r>
-      <w:fldSimple w:instr=" SEQ Figure \* ARABIC ">
-        <w:r>
-          <w:rPr>
-            <w:noProof/>
-          </w:rPr>
-          <w:t>2</w:t>
-        </w:r>
-      </w:fldSimple>
+      <w:r>
+        <w:fldChar w:fldCharType="begin"/>
+      </w:r>
+      <w:r>
+        <w:instrText xml:space="preserve"> SEQ Figure \* ARABIC </w:instrText>
+      </w:r>
+      <w:r>
+        <w:fldChar w:fldCharType="separate"/>
+      </w:r>
+      <w:r>
+        <w:rPr>
+          <w:noProof/>
+        </w:rPr>
+        <w:t>2</w:t>
+      </w:r>
+      <w:r>
+        <w:rPr>
+          <w:noProof/>
+        </w:rPr>
+        <w:fldChar w:fldCharType="end"/>
+      </w:r>
       <w:bookmarkEnd w:id="1"/>
       <w:r>
         <w:t xml:space="preserve"> Goal of this section – automatically create a FireWorks workflow for any crystal or molecule</w:t>
@@ -1486,13 +1470,8 @@
           <w:numId w:val="9"/>
         </w:numPr>
       </w:pPr>
-      <w:proofErr w:type="gramStart"/>
-      <w:r>
-        <w:t>write</w:t>
-      </w:r>
-      <w:proofErr w:type="gramEnd"/>
-      <w:r>
-        <w:t xml:space="preserve"> some inpu</w:t>
+      <w:r>
+        <w:t>write some inpu</w:t>
       </w:r>
       <w:r>
         <w:t>t files for a code</w:t>
@@ -1506,11 +1485,9 @@
           <w:numId w:val="9"/>
         </w:numPr>
       </w:pPr>
-      <w:proofErr w:type="gramStart"/>
       <w:r>
         <w:t>execute</w:t>
       </w:r>
-      <w:proofErr w:type="gramEnd"/>
       <w:r>
         <w:t xml:space="preserve"> code</w:t>
       </w:r>
@@ -1544,13 +1521,8 @@
           <w:numId w:val="9"/>
         </w:numPr>
       </w:pPr>
-      <w:proofErr w:type="gramStart"/>
-      <w:r>
-        <w:t>move</w:t>
-      </w:r>
-      <w:proofErr w:type="gramEnd"/>
-      <w:r>
-        <w:t xml:space="preserve"> files around</w:t>
+      <w:r>
+        <w:t>move files around</w:t>
       </w:r>
     </w:p>
     <w:p>
@@ -1561,13 +1533,8 @@
           <w:numId w:val="9"/>
         </w:numPr>
       </w:pPr>
-      <w:proofErr w:type="gramStart"/>
-      <w:r>
-        <w:t>parse</w:t>
-      </w:r>
-      <w:proofErr w:type="gramEnd"/>
-      <w:r>
-        <w:t xml:space="preserve"> some fil</w:t>
+      <w:r>
+        <w:t>parse some fil</w:t>
       </w:r>
       <w:r>
         <w:t>es and enter them in a database</w:t>
@@ -1581,13 +1548,8 @@
           <w:numId w:val="9"/>
         </w:numPr>
       </w:pPr>
-      <w:proofErr w:type="gramStart"/>
-      <w:r>
-        <w:t>decide</w:t>
-      </w:r>
-      <w:proofErr w:type="gramEnd"/>
-      <w:r>
-        <w:t xml:space="preserve"> whether more computations are needed</w:t>
+      <w:r>
+        <w:t>decide whether more computations are needed</w:t>
       </w:r>
       <w:r>
         <w:t xml:space="preserve"> and add them to the database if needed (using </w:t>
@@ -1622,13 +1584,8 @@
           <w:numId w:val="10"/>
         </w:numPr>
       </w:pPr>
-      <w:proofErr w:type="gramStart"/>
-      <w:r>
-        <w:t>write</w:t>
-      </w:r>
-      <w:proofErr w:type="gramEnd"/>
-      <w:r>
-        <w:t xml:space="preserve"> the code for </w:t>
+      <w:r>
+        <w:t xml:space="preserve">write the code for </w:t>
       </w:r>
       <w:r>
         <w:t>each individual</w:t>
@@ -1645,13 +1602,8 @@
           <w:numId w:val="10"/>
         </w:numPr>
       </w:pPr>
-      <w:proofErr w:type="gramStart"/>
-      <w:r>
-        <w:t>meld</w:t>
-      </w:r>
-      <w:proofErr w:type="gramEnd"/>
-      <w:r>
-        <w:t xml:space="preserve"> them into an appropriate Workflow sequence</w:t>
+      <w:r>
+        <w:t>meld them into an appropriate Workflow sequence</w:t>
       </w:r>
       <w:r>
         <w:t xml:space="preserve">, </w:t>
@@ -1774,21 +1726,7 @@
         <w:rPr>
           <w:i/>
         </w:rPr>
-        <w:t>run_</w:t>
-      </w:r>
-      <w:proofErr w:type="gramStart"/>
-      <w:r>
-        <w:rPr>
-          <w:i/>
-        </w:rPr>
-        <w:t>task(</w:t>
-      </w:r>
-      <w:proofErr w:type="gramEnd"/>
-      <w:r>
-        <w:rPr>
-          <w:i/>
-        </w:rPr>
-        <w:t>)</w:t>
+        <w:t>run_task()</w:t>
       </w:r>
       <w:r>
         <w:t xml:space="preserve"> method of a FireTask is what gets executed. You should concentrate on this method for each FireTask.</w:t>
@@ -2061,15 +1999,7 @@
         <w:t xml:space="preserve">dian to run an executable such as VASP. It </w:t>
       </w:r>
       <w:r>
-        <w:t xml:space="preserve">expects that all input files for VASP </w:t>
-      </w:r>
-      <w:proofErr w:type="gramStart"/>
-      <w:r>
-        <w:t>are</w:t>
-      </w:r>
-      <w:proofErr w:type="gramEnd"/>
-      <w:r>
-        <w:t xml:space="preserve"> already written in the directory (e.g., via a VaspWriterTask). </w:t>
+        <w:t xml:space="preserve">expects that all input files for VASP are already written in the directory (e.g., via a VaspWriterTask). </w:t>
       </w:r>
       <w:r>
         <w:t>The job of VaspCustodianTask</w:t>
@@ -2113,38 +2043,106 @@
       <w:pPr>
         <w:pStyle w:val="Code"/>
       </w:pPr>
-      <w:proofErr w:type="gramStart"/>
-      <w:r>
-        <w:t>c</w:t>
-      </w:r>
-      <w:proofErr w:type="gramEnd"/>
-      <w:r>
-        <w:t xml:space="preserve"> = Custodian(self.handlers, self.jobs, self.max_errors)</w:t>
+      <w:r>
+        <w:t>c = Custodian(self.handlers, self.jobs, self.max_errors)</w:t>
       </w:r>
     </w:p>
     <w:p>
       <w:pPr>
         <w:pStyle w:val="Code"/>
       </w:pPr>
-      <w:proofErr w:type="gramStart"/>
-      <w:r>
+      <w:r>
+        <w:t>custodian_out = c.run()</w:t>
+      </w:r>
+    </w:p>
+    <w:p/>
+    <w:p>
+      <w:r>
+        <w:t xml:space="preserve">You might notice that this code has nothing to do with VASP. The parameters </w:t>
+      </w:r>
+      <w:r>
+        <w:rPr>
+          <w:i/>
+        </w:rPr>
+        <w:t>self.handlers</w:t>
+      </w:r>
+      <w:r>
+        <w:t xml:space="preserve"> and </w:t>
+      </w:r>
+      <w:r>
+        <w:rPr>
+          <w:i/>
+        </w:rPr>
+        <w:t>self.jobs</w:t>
+      </w:r>
+      <w:r>
+        <w:t xml:space="preserve"> contain </w:t>
+      </w:r>
+      <w:r>
+        <w:rPr>
+          <w:b/>
+        </w:rPr>
         <w:t>custodian</w:t>
       </w:r>
-      <w:proofErr w:type="gramEnd"/>
-      <w:r>
-        <w:t>_out = c.run()</w:t>
-      </w:r>
-    </w:p>
-    <w:p/>
-    <w:p>
-      <w:r>
-        <w:t xml:space="preserve">You might notice that this code has nothing to do with VASP. The parameters </w:t>
+      <w:r>
+        <w:t xml:space="preserve"> objects that represent VASP jobs. The user passes these in via the </w:t>
+      </w:r>
+      <w:r>
+        <w:t xml:space="preserve">FireTask’s </w:t>
       </w:r>
       <w:r>
         <w:rPr>
           <w:i/>
         </w:rPr>
-        <w:t>self.handlers</w:t>
+        <w:t>parameters</w:t>
+      </w:r>
+      <w:r>
+        <w:t>.</w:t>
+      </w:r>
+      <w:r>
+        <w:t xml:space="preserve"> In the constructor for VaspCustodianTask, you’ll notice a line of code that looks like this:</w:t>
+      </w:r>
+    </w:p>
+    <w:p/>
+    <w:p>
+      <w:pPr>
+        <w:pStyle w:val="Code"/>
+      </w:pPr>
+      <w:r>
+        <w:t>s</w:t>
+      </w:r>
+      <w:r>
+        <w:t>elf.jobs = map(VaspJob.from_dict, parameters['jobs'])</w:t>
+      </w:r>
+    </w:p>
+    <w:p/>
+    <w:p>
+      <w:r>
+        <w:t xml:space="preserve">This is what is loading </w:t>
+      </w:r>
+      <w:r>
+        <w:t>the Vasp</w:t>
+      </w:r>
+      <w:r>
+        <w:t xml:space="preserve"> </w:t>
+      </w:r>
+      <w:r>
+        <w:t>Jobs based on the parameters of the FireTask.</w:t>
+      </w:r>
+      <w:r>
+        <w:t xml:space="preserve"> To use VaspCustodianTask</w:t>
+      </w:r>
+      <w:r>
+        <w:t>Ex</w:t>
+      </w:r>
+      <w:r>
+        <w:t xml:space="preserve">, you must therefore create this FireTask with the </w:t>
+      </w:r>
+      <w:r>
+        <w:rPr>
+          <w:i/>
+        </w:rPr>
+        <w:t>job</w:t>
       </w:r>
       <w:r>
         <w:t xml:space="preserve"> and </w:t>
@@ -2153,34 +2151,61 @@
         <w:rPr>
           <w:i/>
         </w:rPr>
-        <w:t>self.jobs</w:t>
-      </w:r>
-      <w:r>
-        <w:t xml:space="preserve"> contain </w:t>
-      </w:r>
-      <w:r>
-        <w:rPr>
-          <w:b/>
-        </w:rPr>
-        <w:t>custodian</w:t>
-      </w:r>
-      <w:r>
-        <w:t xml:space="preserve"> objects that represent VASP jobs. The user passes these in via the </w:t>
-      </w:r>
-      <w:r>
-        <w:t xml:space="preserve">FireTask’s </w:t>
-      </w:r>
-      <w:r>
-        <w:rPr>
-          <w:i/>
-        </w:rPr>
-        <w:t>parameters</w:t>
+        <w:t>handlers</w:t>
+      </w:r>
+      <w:r>
+        <w:t xml:space="preserve"> parameters set to dictionary representations of VaspJob and Vasp</w:t>
+      </w:r>
+      <w:r>
+        <w:t>run</w:t>
+      </w:r>
+      <w:r>
+        <w:t>Handler objects from custodian.</w:t>
+      </w:r>
+    </w:p>
+    <w:p/>
+    <w:p>
+      <w:r>
+        <w:t xml:space="preserve">There is some extra code </w:t>
+      </w:r>
+      <w:r>
+        <w:t>in this task</w:t>
+      </w:r>
+      <w:r>
+        <w:t xml:space="preserve"> </w:t>
+      </w:r>
+      <w:r>
+        <w:t xml:space="preserve">regarding a choice between “aprun” and “mpirun” </w:t>
+      </w:r>
+      <w:r>
+        <w:t>because the command to execute VASP depends on the mach</w:t>
+      </w:r>
+      <w:r>
+        <w:t xml:space="preserve">ine we are running on. </w:t>
+      </w:r>
+      <w:r>
+        <w:t>But the core of this method is to load custodian Job and Handler objects</w:t>
+      </w:r>
+      <w:r>
+        <w:t xml:space="preserve"> in the constructor</w:t>
+      </w:r>
+      <w:r>
+        <w:t>, and then instantiate and run the custodian</w:t>
+      </w:r>
+      <w:r>
+        <w:t xml:space="preserve"> in the run() method</w:t>
       </w:r>
       <w:r>
         <w:t>.</w:t>
       </w:r>
-      <w:r>
-        <w:t xml:space="preserve"> In the constructor for VaspCustodianTask, you’ll notice a line of code that looks like this:</w:t>
+    </w:p>
+    <w:p/>
+    <w:p>
+      <w:r>
+        <w:t xml:space="preserve">Note that </w:t>
+      </w:r>
+      <w:r>
+        <w:t>another way to run VASP is to simply use the command:</w:t>
       </w:r>
     </w:p>
     <w:p/>
@@ -2188,146 +2213,16 @@
       <w:pPr>
         <w:pStyle w:val="Code"/>
       </w:pPr>
-      <w:proofErr w:type="gramStart"/>
-      <w:r>
-        <w:t>s</w:t>
-      </w:r>
-      <w:r>
-        <w:t>elf.jobs</w:t>
-      </w:r>
-      <w:proofErr w:type="gramEnd"/>
-      <w:r>
-        <w:t xml:space="preserve"> = map(VaspJob.from_dict, parameters['jobs'])</w:t>
-      </w:r>
-    </w:p>
-    <w:p/>
-    <w:p>
-      <w:r>
-        <w:t xml:space="preserve">This is what is loading </w:t>
-      </w:r>
-      <w:r>
-        <w:t>the Vasp</w:t>
-      </w:r>
-      <w:r>
-        <w:t xml:space="preserve"> </w:t>
-      </w:r>
-      <w:r>
-        <w:t>Jobs based on the parameters of the FireTask.</w:t>
-      </w:r>
-      <w:r>
-        <w:t xml:space="preserve"> To use VaspCustodianTask</w:t>
-      </w:r>
-      <w:r>
-        <w:t>Ex</w:t>
-      </w:r>
-      <w:r>
-        <w:t xml:space="preserve">, you must therefore create this FireTask with the </w:t>
-      </w:r>
-      <w:r>
-        <w:rPr>
-          <w:i/>
-        </w:rPr>
-        <w:t>job</w:t>
-      </w:r>
-      <w:r>
-        <w:t xml:space="preserve"> and </w:t>
-      </w:r>
-      <w:proofErr w:type="gramStart"/>
-      <w:r>
-        <w:rPr>
-          <w:i/>
-        </w:rPr>
-        <w:t>handlers</w:t>
-      </w:r>
-      <w:proofErr w:type="gramEnd"/>
-      <w:r>
-        <w:t xml:space="preserve"> parameters set to dictionary representations of VaspJob and Vasp</w:t>
-      </w:r>
-      <w:r>
-        <w:t>run</w:t>
-      </w:r>
-      <w:r>
-        <w:t>Handler objects from custodian.</w:t>
-      </w:r>
-    </w:p>
-    <w:p/>
-    <w:p>
-      <w:r>
-        <w:t xml:space="preserve">There is some extra code </w:t>
-      </w:r>
-      <w:r>
-        <w:t>in this task</w:t>
-      </w:r>
-      <w:r>
-        <w:t xml:space="preserve"> </w:t>
-      </w:r>
-      <w:r>
-        <w:t xml:space="preserve">regarding a choice between “aprun” and “mpirun” </w:t>
-      </w:r>
-      <w:r>
-        <w:t>because the command to execute VASP depends on the mach</w:t>
-      </w:r>
-      <w:r>
-        <w:t xml:space="preserve">ine we are running on. </w:t>
-      </w:r>
-      <w:r>
-        <w:t>But the core of this method is to load custodian Job and Handler objects</w:t>
-      </w:r>
-      <w:r>
-        <w:t xml:space="preserve"> in the constructor</w:t>
-      </w:r>
-      <w:r>
-        <w:t>, and then instantiate and run the custodian</w:t>
-      </w:r>
-      <w:r>
-        <w:t xml:space="preserve"> in the </w:t>
-      </w:r>
-      <w:proofErr w:type="gramStart"/>
-      <w:r>
-        <w:t>run(</w:t>
-      </w:r>
-      <w:proofErr w:type="gramEnd"/>
-      <w:r>
-        <w:t>) method</w:t>
-      </w:r>
-      <w:r>
-        <w:t>.</w:t>
-      </w:r>
-    </w:p>
-    <w:p/>
-    <w:p>
-      <w:r>
-        <w:t xml:space="preserve">Note that </w:t>
-      </w:r>
-      <w:r>
-        <w:t>another way to run VASP is to simply use the command:</w:t>
-      </w:r>
-    </w:p>
-    <w:p/>
+      <w:r>
+        <w:t>import subprocess</w:t>
+      </w:r>
+    </w:p>
     <w:p>
       <w:pPr>
         <w:pStyle w:val="Code"/>
       </w:pPr>
-      <w:proofErr w:type="gramStart"/>
-      <w:r>
-        <w:t>import</w:t>
-      </w:r>
-      <w:proofErr w:type="gramEnd"/>
-      <w:r>
-        <w:t xml:space="preserve"> subprocess</w:t>
-      </w:r>
-    </w:p>
-    <w:p>
-      <w:pPr>
-        <w:pStyle w:val="Code"/>
-      </w:pPr>
-      <w:proofErr w:type="gramStart"/>
-      <w:r>
-        <w:t>subprocess.check</w:t>
-      </w:r>
-      <w:proofErr w:type="gramEnd"/>
-      <w:r>
-        <w:t>_call(</w:t>
+      <w:r>
+        <w:t>subprocess.check_call(</w:t>
       </w:r>
       <w:r>
         <w:t>[</w:t>
@@ -2344,13 +2239,8 @@
     </w:p>
     <w:p/>
     <w:p>
-      <w:proofErr w:type="gramStart"/>
-      <w:r>
-        <w:t>inside</w:t>
-      </w:r>
-      <w:proofErr w:type="gramEnd"/>
-      <w:r>
-        <w:t xml:space="preserve"> the run() method, and do away with complicated constructors</w:t>
+      <w:r>
+        <w:t>inside the run() method, and do away with complicated constructors</w:t>
       </w:r>
       <w:r>
         <w:t>, reading parameters like</w:t>
@@ -2432,15 +2322,7 @@
         <w:t xml:space="preserve"> The directory containing the previous run must be defined in the FireWork specification under the “prev_vasp_dir” key. Other than that, there</w:t>
       </w:r>
       <w:r>
-        <w:t xml:space="preserve"> are some options for choosing what files to move and dealing with tricky things like “</w:t>
-      </w:r>
-      <w:proofErr w:type="gramStart"/>
-      <w:r>
-        <w:t>.relax</w:t>
-      </w:r>
-      <w:proofErr w:type="gramEnd"/>
-      <w:r>
-        <w:t xml:space="preserve">#” extensions </w:t>
+        <w:t xml:space="preserve"> are some options for choosing what files to move and dealing with tricky things like “.relax#” extensions </w:t>
       </w:r>
       <w:r>
         <w:t xml:space="preserve">to output files </w:t>
@@ -2546,32 +2428,42 @@
         <w:t>Ex</w:t>
       </w:r>
       <w:r>
-        <w:t xml:space="preserve"> uses the pymatgen-db </w:t>
-      </w:r>
-      <w:proofErr w:type="gramStart"/>
-      <w:r>
-        <w:t>codebase</w:t>
-      </w:r>
-      <w:proofErr w:type="gramEnd"/>
-      <w:r>
-        <w:t xml:space="preserve"> to enter the output of a VASP run into the database.</w:t>
-      </w:r>
-    </w:p>
-    <w:p/>
-    <w:p>
-      <w:r>
-        <w:t xml:space="preserve">First, it loads the VASP output directory from the “prev_dir” parameter. Then, it instantiates an </w:t>
+        <w:t xml:space="preserve"> uses the pymatgen-db codebase to enter the output of a VASP run into the database.</w:t>
+      </w:r>
+    </w:p>
+    <w:p/>
+    <w:p>
+      <w:r>
+        <w:t>First, it loads the VASP output directory from the “prev_dir” parameter. Then, it</w:t>
+      </w:r>
+      <w:r>
+        <w:t xml:space="preserve"> instantiates a</w:t>
+      </w:r>
+      <w:r>
+        <w:t xml:space="preserve"> </w:t>
       </w:r>
       <w:r>
         <w:rPr>
           <w:i/>
         </w:rPr>
-        <w:t>MPVaspD</w:t>
+        <w:t>Vasp</w:t>
       </w:r>
       <w:r>
         <w:rPr>
           <w:i/>
         </w:rPr>
+        <w:t>ToDBTask</w:t>
+      </w:r>
+      <w:r>
+        <w:rPr>
+          <w:i/>
+        </w:rPr>
+        <w:t>D</w:t>
+      </w:r>
+      <w:r>
+        <w:rPr>
+          <w:i/>
+        </w:rPr>
         <w:t>rone</w:t>
       </w:r>
       <w:r>
@@ -2583,19 +2475,14 @@
       <w:pPr>
         <w:pStyle w:val="Code"/>
       </w:pPr>
-      <w:proofErr w:type="gramStart"/>
-      <w:r>
-        <w:t>t</w:t>
-      </w:r>
-      <w:proofErr w:type="gramEnd"/>
-      <w:r>
-        <w:t>_id,</w:t>
-      </w:r>
-      <w:r>
-        <w:t xml:space="preserve"> d = drone.assimilate(prev_dir,</w:t>
-      </w:r>
-      <w:r>
-        <w:t>launches_coll=LaunchPad.auto_load().launches)</w:t>
+      <w:r>
+        <w:t>t_id</w:t>
+      </w:r>
+      <w:r>
+        <w:t xml:space="preserve"> = drone.assimilate(prev_dir</w:t>
+      </w:r>
+      <w:r>
+        <w:t>)</w:t>
       </w:r>
     </w:p>
     <w:p/>
@@ -2620,7 +2507,13 @@
         <w:t xml:space="preserve"> (without the Ex)</w:t>
       </w:r>
       <w:r>
-        <w:t xml:space="preserve"> does the following</w:t>
+        <w:t xml:space="preserve"> </w:t>
+      </w:r>
+      <w:r>
+        <w:t xml:space="preserve">uses MPVaspDrone and </w:t>
+      </w:r>
+      <w:r>
+        <w:t>does the following</w:t>
       </w:r>
       <w:r>
         <w:t xml:space="preserve"> (feel free to skip these details if you’re just getting started)</w:t>
@@ -2678,24 +2571,13 @@
         <w:t xml:space="preserve"> Feel free to ignore this detail for the moment.</w:t>
       </w:r>
       <w:r>
-        <w:t xml:space="preserve"> Normally, </w:t>
-      </w:r>
-      <w:proofErr w:type="gramStart"/>
-      <w:r>
-        <w:t xml:space="preserve">this whole ordeal would be handled by </w:t>
+        <w:t xml:space="preserve"> Normally, this whole ordeal would be handled by </w:t>
       </w:r>
       <w:r>
         <w:rPr>
           <w:b/>
         </w:rPr>
-        <w:t>custodian</w:t>
-      </w:r>
-      <w:proofErr w:type="gramEnd"/>
-      <w:r>
-        <w:rPr>
-          <w:b/>
-        </w:rPr>
-        <w:t xml:space="preserve"> </w:t>
+        <w:t xml:space="preserve">custodian </w:t>
       </w:r>
       <w:r>
         <w:t xml:space="preserve">in a cleaner way. However, the limitation of </w:t>
@@ -2837,15 +2719,7 @@
         <w:t>if you have questions.</w:t>
       </w:r>
       <w:r>
-        <w:t xml:space="preserve">  In our example FireTask, we </w:t>
-      </w:r>
-      <w:proofErr w:type="gramStart"/>
-      <w:r>
-        <w:t>won’t  be</w:t>
-      </w:r>
-      <w:proofErr w:type="gramEnd"/>
-      <w:r>
-        <w:t xml:space="preserve"> using some of these FireTasks.</w:t>
+        <w:t xml:space="preserve">  In our example FireTask, we won’t  be using some of these FireTasks.</w:t>
       </w:r>
     </w:p>
     <w:p/>
@@ -2964,14 +2838,27 @@
       <w:r>
         <w:t xml:space="preserve">Figure </w:t>
       </w:r>
-      <w:fldSimple w:instr=" SEQ Figure \* ARABIC ">
-        <w:r>
-          <w:rPr>
-            <w:noProof/>
-          </w:rPr>
-          <w:t>3</w:t>
-        </w:r>
-      </w:fldSimple>
+      <w:r>
+        <w:fldChar w:fldCharType="begin"/>
+      </w:r>
+      <w:r>
+        <w:instrText xml:space="preserve"> SEQ Figure \* ARABIC </w:instrText>
+      </w:r>
+      <w:r>
+        <w:fldChar w:fldCharType="separate"/>
+      </w:r>
+      <w:r>
+        <w:rPr>
+          <w:noProof/>
+        </w:rPr>
+        <w:t>3</w:t>
+      </w:r>
+      <w:r>
+        <w:rPr>
+          <w:noProof/>
+        </w:rPr>
+        <w:fldChar w:fldCharType="end"/>
+      </w:r>
       <w:bookmarkEnd w:id="2"/>
       <w:r>
         <w:t xml:space="preserve"> Put all FireTasks in a single FireWork, or split the tasks amongst multiple FireWorks?</w:t>
@@ -3114,14 +3001,27 @@
       <w:r>
         <w:t xml:space="preserve">Figure </w:t>
       </w:r>
-      <w:fldSimple w:instr=" SEQ Figure \* ARABIC ">
-        <w:r>
-          <w:rPr>
-            <w:noProof/>
-          </w:rPr>
-          <w:t>4</w:t>
-        </w:r>
-      </w:fldSimple>
+      <w:r>
+        <w:fldChar w:fldCharType="begin"/>
+      </w:r>
+      <w:r>
+        <w:instrText xml:space="preserve"> SEQ Figure \* ARABIC </w:instrText>
+      </w:r>
+      <w:r>
+        <w:fldChar w:fldCharType="separate"/>
+      </w:r>
+      <w:r>
+        <w:rPr>
+          <w:noProof/>
+        </w:rPr>
+        <w:t>4</w:t>
+      </w:r>
+      <w:r>
+        <w:rPr>
+          <w:noProof/>
+        </w:rPr>
+        <w:fldChar w:fldCharType="end"/>
+      </w:r>
       <w:bookmarkEnd w:id="3"/>
       <w:r>
         <w:t xml:space="preserve"> Initial draft of how a Workflow could be written. </w:t>
@@ -3193,15 +3093,7 @@
         </w:numPr>
       </w:pPr>
       <w:r>
-        <w:t xml:space="preserve">We might want to run the calculations on different machines or with different parameters. </w:t>
-      </w:r>
-      <w:proofErr w:type="gramStart"/>
-      <w:r>
-        <w:t>e</w:t>
-      </w:r>
-      <w:proofErr w:type="gramEnd"/>
-      <w:r>
-        <w:t xml:space="preserve">.g., if calculation 1 requires using 2 nodes </w:t>
+        <w:t xml:space="preserve">We might want to run the calculations on different machines or with different parameters. e.g., if calculation 1 requires using 2 nodes </w:t>
       </w:r>
       <w:r>
         <w:t xml:space="preserve">with low memory </w:t>
@@ -3433,14 +3325,27 @@
       <w:r>
         <w:t xml:space="preserve">Figure </w:t>
       </w:r>
-      <w:fldSimple w:instr=" SEQ Figure \* ARABIC ">
-        <w:r>
-          <w:rPr>
-            <w:noProof/>
-          </w:rPr>
-          <w:t>5</w:t>
-        </w:r>
-      </w:fldSimple>
+      <w:r>
+        <w:fldChar w:fldCharType="begin"/>
+      </w:r>
+      <w:r>
+        <w:instrText xml:space="preserve"> SEQ Figure \* ARABIC </w:instrText>
+      </w:r>
+      <w:r>
+        <w:fldChar w:fldCharType="separate"/>
+      </w:r>
+      <w:r>
+        <w:rPr>
+          <w:noProof/>
+        </w:rPr>
+        <w:t>5</w:t>
+      </w:r>
+      <w:r>
+        <w:rPr>
+          <w:noProof/>
+        </w:rPr>
+        <w:fldChar w:fldCharType="end"/>
+      </w:r>
       <w:bookmarkEnd w:id="4"/>
       <w:r>
         <w:t xml:space="preserve"> Second iteration of how a Workflow could be written. </w:t>
@@ -3505,15 +3410,7 @@
         <w:t>The second calculation might need to know some information from the first one. For example, it might need to know some of the results, or might even need to know the directory where it output files so it can copy some of them.</w:t>
       </w:r>
       <w:r>
-        <w:t xml:space="preserve"> As a user, you </w:t>
-      </w:r>
-      <w:proofErr w:type="gramStart"/>
-      <w:r>
-        <w:t>will need</w:t>
-      </w:r>
-      <w:proofErr w:type="gramEnd"/>
-      <w:r>
-        <w:t xml:space="preserve"> to explictly pass</w:t>
+        <w:t xml:space="preserve"> As a user, you will need to explictly pass</w:t>
       </w:r>
       <w:r>
         <w:t xml:space="preserve"> the</w:t>
@@ -3542,13 +3439,8 @@
           <w:numId w:val="13"/>
         </w:numPr>
       </w:pPr>
-      <w:proofErr w:type="gramStart"/>
-      <w:r>
-        <w:t>the</w:t>
-      </w:r>
-      <w:proofErr w:type="gramEnd"/>
-      <w:r>
-        <w:t xml:space="preserve"> directory where the previous job ran</w:t>
+      <w:r>
+        <w:t>the directory where the previous job ran</w:t>
       </w:r>
     </w:p>
     <w:p>
@@ -3559,13 +3451,8 @@
           <w:numId w:val="13"/>
         </w:numPr>
       </w:pPr>
-      <w:proofErr w:type="gramStart"/>
-      <w:r>
-        <w:t>the</w:t>
-      </w:r>
-      <w:proofErr w:type="gramEnd"/>
-      <w:r>
-        <w:t xml:space="preserve"> type of task of the previous job (“structure optimization”, “static”, etc…)</w:t>
+      <w:r>
+        <w:t>the type of task of the previous job (“structure optimization”, “static”, etc…)</w:t>
       </w:r>
     </w:p>
     <w:p>
@@ -3619,15 +3506,7 @@
     <w:p/>
     <w:p>
       <w:r>
-        <w:t xml:space="preserve">These issues are </w:t>
-      </w:r>
-      <w:proofErr w:type="gramStart"/>
-      <w:r>
-        <w:t>all solvable</w:t>
-      </w:r>
-      <w:proofErr w:type="gramEnd"/>
-      <w:r>
-        <w:t>, but require extra effort on the part of the user to setup FireWorks correctly.</w:t>
+        <w:t>These issues are all solvable, but require extra effort on the part of the user to setup FireWorks correctly.</w:t>
       </w:r>
       <w:r>
         <w:t xml:space="preserve"> In addition, our second iteration has more pressing problems:</w:t>
@@ -3691,16 +3570,11 @@
         <w:t>For these</w:t>
       </w:r>
       <w:r>
-        <w:t xml:space="preserve"> reason</w:t>
-      </w:r>
-      <w:proofErr w:type="gramStart"/>
-      <w:r>
-        <w:t>,</w:t>
+        <w:t xml:space="preserve"> reason,</w:t>
       </w:r>
       <w:r>
         <w:t>s</w:t>
       </w:r>
-      <w:proofErr w:type="gramEnd"/>
       <w:r>
         <w:t xml:space="preserve"> it might make sense to separate these steps into their own FireWork, so that you can be confident that these operations will have their own walltime that you can set as high as you need</w:t>
       </w:r>
@@ -3838,14 +3712,27 @@
       <w:r>
         <w:t xml:space="preserve">Figure </w:t>
       </w:r>
-      <w:fldSimple w:instr=" SEQ Figure \* ARABIC ">
-        <w:r>
-          <w:rPr>
-            <w:noProof/>
-          </w:rPr>
-          <w:t>6</w:t>
-        </w:r>
-      </w:fldSimple>
+      <w:r>
+        <w:fldChar w:fldCharType="begin"/>
+      </w:r>
+      <w:r>
+        <w:instrText xml:space="preserve"> SEQ Figure \* ARABIC </w:instrText>
+      </w:r>
+      <w:r>
+        <w:fldChar w:fldCharType="separate"/>
+      </w:r>
+      <w:r>
+        <w:rPr>
+          <w:noProof/>
+        </w:rPr>
+        <w:t>6</w:t>
+      </w:r>
+      <w:r>
+        <w:rPr>
+          <w:noProof/>
+        </w:rPr>
+        <w:fldChar w:fldCharType="end"/>
+      </w:r>
       <w:bookmarkEnd w:id="5"/>
       <w:r>
         <w:t xml:space="preserve"> Third iteration of how a Workflow could be written – both calculations and database insertions are given their own </w:t>
@@ -3856,15 +3743,7 @@
     </w:p>
     <w:p>
       <w:r>
-        <w:t xml:space="preserve">Now we finally have a situation where all our major tasks have their own FireWork. They can be rerun </w:t>
-      </w:r>
-      <w:proofErr w:type="gramStart"/>
-      <w:r>
-        <w:t>independently,</w:t>
-      </w:r>
-      <w:proofErr w:type="gramEnd"/>
-      <w:r>
-        <w:t xml:space="preserve"> all get their own walltime and resources, and are tracked and monitored independently. This is all quite helpful, but we did add some complications:</w:t>
+        <w:t>Now we finally have a situation where all our major tasks have their own FireWork. They can be rerun independently, all get their own walltime and resources, and are tracked and monitored independently. This is all quite helpful, but we did add some complications:</w:t>
       </w:r>
     </w:p>
     <w:p>
@@ -3983,14 +3862,12 @@
           <w:i w:val="0"/>
         </w:rPr>
       </w:pPr>
-      <w:proofErr w:type="gramStart"/>
       <w:r>
         <w:rPr>
           <w:i w:val="0"/>
         </w:rPr>
         <w:t>structure</w:t>
       </w:r>
-      <w:proofErr w:type="gramEnd"/>
       <w:r>
         <w:rPr>
           <w:i w:val="0"/>
@@ -4089,21 +3966,7 @@
         <w:rPr>
           <w:i/>
         </w:rPr>
-        <w:t>structure_to_</w:t>
-      </w:r>
-      <w:proofErr w:type="gramStart"/>
-      <w:r>
-        <w:rPr>
-          <w:i/>
-        </w:rPr>
-        <w:t>wf(</w:t>
-      </w:r>
-      <w:proofErr w:type="gramEnd"/>
-      <w:r>
-        <w:rPr>
-          <w:i/>
-        </w:rPr>
-        <w:t>)</w:t>
+        <w:t>structure_to_wf()</w:t>
       </w:r>
       <w:r>
         <w:t xml:space="preserve">, which transforms a structure into a workflow. </w:t>
@@ -4154,21 +4017,7 @@
         <w:rPr>
           <w:i/>
         </w:rPr>
-        <w:t>tructure_to_</w:t>
-      </w:r>
-      <w:proofErr w:type="gramStart"/>
-      <w:r>
-        <w:rPr>
-          <w:i/>
-        </w:rPr>
-        <w:t>wf(</w:t>
-      </w:r>
-      <w:proofErr w:type="gramEnd"/>
-      <w:r>
-        <w:rPr>
-          <w:i/>
-        </w:rPr>
-        <w:t>)</w:t>
+        <w:t>tructure_to_wf()</w:t>
       </w:r>
       <w:r>
         <w:t xml:space="preserve"> to transform that into a Workflow file!</w:t>
@@ -4197,19 +4046,11 @@
           <w:i w:val="0"/>
         </w:rPr>
       </w:pPr>
-      <w:proofErr w:type="gramStart"/>
       <w:r>
         <w:rPr>
           <w:i w:val="0"/>
         </w:rPr>
-        <w:t>snl</w:t>
-      </w:r>
-      <w:proofErr w:type="gramEnd"/>
-      <w:r>
-        <w:rPr>
-          <w:i w:val="0"/>
-        </w:rPr>
-        <w:t>_to_wf()</w:t>
+        <w:t>snl_to_wf()</w:t>
       </w:r>
       <w:r>
         <w:t xml:space="preserve"> is located in </w:t>
@@ -4235,76 +4076,34 @@
         <w:rPr>
           <w:i/>
         </w:rPr>
-        <w:t>snl_to_</w:t>
-      </w:r>
-      <w:proofErr w:type="gramStart"/>
+        <w:t>snl_to_wf()</w:t>
+      </w:r>
+      <w:r>
+        <w:t>. However, this method is significantly more c</w:t>
+      </w:r>
+      <w:r>
+        <w:t>omplicated than the previous one so we suggest that you skip it the first time around.</w:t>
+      </w:r>
+    </w:p>
+    <w:p/>
+    <w:p>
+      <w:r>
+        <w:t xml:space="preserve">The MPWorks code that takes any crystal and creates a Workflow is </w:t>
+      </w:r>
       <w:r>
         <w:rPr>
           <w:i/>
         </w:rPr>
-        <w:t>wf(</w:t>
-      </w:r>
-      <w:proofErr w:type="gramEnd"/>
+        <w:t>snl_to_wf()</w:t>
+      </w:r>
+      <w:r>
+        <w:t xml:space="preserve">. Recall that SNL (or StructureNL) is just a pymatgen Structure with some additional information attached (like authors, references, tags, etc.). We suggest that you take a look at </w:t>
+      </w:r>
       <w:r>
         <w:rPr>
           <w:i/>
         </w:rPr>
-        <w:t>)</w:t>
-      </w:r>
-      <w:r>
-        <w:t>. However, this method is significantly more c</w:t>
-      </w:r>
-      <w:r>
-        <w:t>omplicated than the previous one so we suggest that you skip it the first time around.</w:t>
-      </w:r>
-    </w:p>
-    <w:p/>
-    <w:p>
-      <w:r>
-        <w:t xml:space="preserve">The MPWorks code that takes any crystal and creates a Workflow is </w:t>
-      </w:r>
-      <w:r>
-        <w:rPr>
-          <w:i/>
-        </w:rPr>
-        <w:t>snl_to_</w:t>
-      </w:r>
-      <w:proofErr w:type="gramStart"/>
-      <w:r>
-        <w:rPr>
-          <w:i/>
-        </w:rPr>
-        <w:t>wf(</w:t>
-      </w:r>
-      <w:proofErr w:type="gramEnd"/>
-      <w:r>
-        <w:rPr>
-          <w:i/>
-        </w:rPr>
-        <w:t>)</w:t>
-      </w:r>
-      <w:r>
-        <w:t xml:space="preserve">. Recall that SNL (or StructureNL) is just a pymatgen Structure with some additional information attached (like authors, references, tags, etc.). We suggest that you take a look at </w:t>
-      </w:r>
-      <w:r>
-        <w:rPr>
-          <w:i/>
-        </w:rPr>
-        <w:t>snl_to_</w:t>
-      </w:r>
-      <w:proofErr w:type="gramStart"/>
-      <w:r>
-        <w:rPr>
-          <w:i/>
-        </w:rPr>
-        <w:t>wf(</w:t>
-      </w:r>
-      <w:proofErr w:type="gramEnd"/>
-      <w:r>
-        <w:rPr>
-          <w:i/>
-        </w:rPr>
-        <w:t>)</w:t>
+        <w:t>snl_to_wf()</w:t>
       </w:r>
       <w:r>
         <w:t xml:space="preserve"> now.</w:t>
@@ -4548,6 +4347,17 @@
       <w:r>
         <w:t>So, you can develop confidently and not be afraid of messing something up in production.</w:t>
       </w:r>
+    </w:p>
+    <w:p/>
+    <w:p>
+      <w:pPr>
+        <w:pStyle w:val="Quote"/>
+      </w:pPr>
+      <w:r>
+        <w:t>Note: make sure you’ve set up you’re environment to use 2 nodes (mppwidth=48 on Hopper) in order to run VASP jobs.</w:t>
+      </w:r>
+      <w:bookmarkStart w:id="8" w:name="_GoBack"/>
+      <w:bookmarkEnd w:id="8"/>
     </w:p>
     <w:p>
       <w:pPr>
@@ -4715,19 +4525,32 @@
       <w:pPr>
         <w:pStyle w:val="Caption"/>
       </w:pPr>
-      <w:bookmarkStart w:id="8" w:name="_Ref236130574"/>
+      <w:bookmarkStart w:id="9" w:name="_Ref236130574"/>
       <w:r>
         <w:t xml:space="preserve">Figure </w:t>
       </w:r>
-      <w:fldSimple w:instr=" SEQ Figure \* ARABIC ">
-        <w:r>
-          <w:rPr>
-            <w:noProof/>
-          </w:rPr>
-          <w:t>7</w:t>
-        </w:r>
-      </w:fldSimple>
-      <w:bookmarkEnd w:id="8"/>
+      <w:r>
+        <w:fldChar w:fldCharType="begin"/>
+      </w:r>
+      <w:r>
+        <w:instrText xml:space="preserve"> SEQ Figure \* ARABIC </w:instrText>
+      </w:r>
+      <w:r>
+        <w:fldChar w:fldCharType="separate"/>
+      </w:r>
+      <w:r>
+        <w:rPr>
+          <w:noProof/>
+        </w:rPr>
+        <w:t>7</w:t>
+      </w:r>
+      <w:r>
+        <w:rPr>
+          <w:noProof/>
+        </w:rPr>
+        <w:fldChar w:fldCharType="end"/>
+      </w:r>
+      <w:bookmarkEnd w:id="9"/>
       <w:r>
         <w:t xml:space="preserve"> Activating an environment on the matcomp user chooses a set of codebases (left) and databases (right) to use. You can then operate on one environment without affecting the others.</w:t>
       </w:r>
@@ -4809,13 +4632,8 @@
           <w:numId w:val="20"/>
         </w:numPr>
       </w:pPr>
-      <w:proofErr w:type="gramStart"/>
-      <w:r>
-        <w:t>A set of standard environment variables are</w:t>
-      </w:r>
-      <w:proofErr w:type="gramEnd"/>
-      <w:r>
-        <w:t xml:space="preserve"> set, which give the paths to database credentials and settings files. Because codes like MPWorks use environment variables to determine what database to connect to, by switching the environment variables we can connect to different versions of a database. </w:t>
+      <w:r>
+        <w:t xml:space="preserve">A set of standard environment variables are set, which give the paths to database credentials and settings files. Because codes like MPWorks use environment variables to determine what database to connect to, by switching the environment variables we can connect to different versions of a database. </w:t>
       </w:r>
       <w:r>
         <w:t xml:space="preserve"> These settings files are located in the “config” directory of your environment (e.g., </w:t>
@@ -4860,15 +4678,7 @@
     <w:p/>
     <w:p>
       <w:r>
-        <w:t>To see how the environment variables are being modified to point to different database and settings files based on the environment, look inside your “</w:t>
-      </w:r>
-      <w:proofErr w:type="gramStart"/>
-      <w:r>
-        <w:t>.bashrc.ext</w:t>
-      </w:r>
-      <w:proofErr w:type="gramEnd"/>
-      <w:r>
-        <w:t>” file. You’ll see a line like:</w:t>
+        <w:t>To see how the environment variables are being modified to point to different database and settings files based on the environment, look inside your “.bashrc.ext” file. You’ll see a line like:</w:t>
       </w:r>
     </w:p>
     <w:p/>
@@ -4876,13 +4686,8 @@
       <w:pPr>
         <w:pStyle w:val="Code"/>
       </w:pPr>
-      <w:proofErr w:type="gramStart"/>
-      <w:r>
-        <w:t>alias</w:t>
-      </w:r>
-      <w:proofErr w:type="gramEnd"/>
-      <w:r>
-        <w:t xml:space="preserve"> use_aj='source /global/u2/a/ajain/aj/virtenv_aj/bin/activate; export FW_CONFIG_FILE=$FW_CONFIG_aj; export DB_LOC=/global/u2/a/ajain/aj/config/dbs; export VENV_LOC=/global/u2/a/ajain/aj/virtenv_aj/bin/activate; export SCRIPT_LOC=/global/u2/a/ajain/aj/config/scripts; echo "You are in environment aj."'</w:t>
+      <w:r>
+        <w:t>alias use_aj='source /global/u2/a/ajain/aj/virtenv_aj/bin/activate; export FW_CONFIG_FILE=$FW_CONFIG_aj; export DB_LOC=/global/u2/a/ajain/aj/config/dbs; export VENV_LOC=/global/u2/a/ajain/aj/virtenv_aj/bin/activate; export SCRIPT_LOC=/global/u2/a/ajain/aj/config/scripts; echo "You are in environment aj."'</w:t>
       </w:r>
     </w:p>
     <w:p/>
@@ -4922,15 +4727,7 @@
         <w:pStyle w:val="Heading4"/>
       </w:pPr>
       <w:r>
-        <w:t xml:space="preserve">Option </w:t>
-      </w:r>
-      <w:proofErr w:type="gramStart"/>
-      <w:r>
-        <w:t>1 :</w:t>
-      </w:r>
-      <w:proofErr w:type="gramEnd"/>
-      <w:r>
-        <w:t xml:space="preserve"> Add a simple MPWorks workflow</w:t>
+        <w:t>Option 1 : Add a simple MPWorks workflow</w:t>
       </w:r>
     </w:p>
     <w:p/>
@@ -4976,13 +4773,8 @@
       <w:pPr>
         <w:pStyle w:val="Code"/>
       </w:pPr>
-      <w:proofErr w:type="gramStart"/>
-      <w:r>
-        <w:t>lpad</w:t>
-      </w:r>
-      <w:proofErr w:type="gramEnd"/>
-      <w:r>
-        <w:t xml:space="preserve"> add Si_wf.json</w:t>
+      <w:r>
+        <w:t>lpad add Si_wf.json</w:t>
       </w:r>
     </w:p>
     <w:p/>
@@ -4991,12 +4783,7 @@
         <w:pStyle w:val="Quote"/>
       </w:pPr>
       <w:r>
-        <w:t>Note: Make sure that the “mpworks.examples</w:t>
-      </w:r>
-      <w:bookmarkStart w:id="9" w:name="_GoBack"/>
-      <w:bookmarkEnd w:id="9"/>
-      <w:r>
-        <w:t>” directory is in your ADD_USER_PACKAGES option in your FWConfig.yaml file (in</w:t>
+        <w:t>Note: Make sure that the “mpworks.examples” directory is in your ADD_USER_PACKAGES option in your FWConfig.yaml file (in</w:t>
       </w:r>
       <w:r>
         <w:t>&lt;env_name&gt;/</w:t>
@@ -5010,18 +4797,10 @@
         <w:pStyle w:val="Heading4"/>
       </w:pPr>
       <w:r>
-        <w:t xml:space="preserve">Option </w:t>
-      </w:r>
-      <w:proofErr w:type="gramStart"/>
-      <w:r>
-        <w:t>2</w:t>
-      </w:r>
-      <w:r>
-        <w:t xml:space="preserve"> :</w:t>
-      </w:r>
-      <w:proofErr w:type="gramEnd"/>
-      <w:r>
-        <w:t xml:space="preserve"> Add a workflow from your laptop</w:t>
+        <w:t>Option 2</w:t>
+      </w:r>
+      <w:r>
+        <w:t xml:space="preserve"> : Add a workflow from your laptop</w:t>
       </w:r>
     </w:p>
     <w:p/>
@@ -5050,37 +4829,22 @@
       <w:pPr>
         <w:pStyle w:val="Code"/>
       </w:pPr>
-      <w:proofErr w:type="gramStart"/>
-      <w:r>
-        <w:t>lp</w:t>
-      </w:r>
-      <w:proofErr w:type="gramEnd"/>
-      <w:r>
-        <w:t xml:space="preserve"> = LaunchPad.from_file(“my_launchpad.yaml”)</w:t>
+      <w:r>
+        <w:t>lp = LaunchPad.from_file(“my_launchpad.yaml”)</w:t>
       </w:r>
     </w:p>
     <w:p>
       <w:pPr>
         <w:pStyle w:val="Code"/>
       </w:pPr>
-      <w:proofErr w:type="gramStart"/>
-      <w:r>
-        <w:t>lp.add</w:t>
-      </w:r>
-      <w:proofErr w:type="gramEnd"/>
-      <w:r>
-        <w:t>_wf(my_wf)</w:t>
-      </w:r>
-    </w:p>
-    <w:p/>
-    <w:p>
-      <w:proofErr w:type="gramStart"/>
-      <w:r>
-        <w:t>where</w:t>
-      </w:r>
-      <w:proofErr w:type="gramEnd"/>
-      <w:r>
-        <w:t xml:space="preserve"> </w:t>
+      <w:r>
+        <w:t>lp.add_wf(my_wf)</w:t>
+      </w:r>
+    </w:p>
+    <w:p/>
+    <w:p>
+      <w:r>
+        <w:t xml:space="preserve">where </w:t>
       </w:r>
       <w:r>
         <w:rPr>
@@ -5113,29 +4877,13 @@
         <w:pStyle w:val="Heading4"/>
       </w:pPr>
       <w:r>
-        <w:t xml:space="preserve">Option </w:t>
-      </w:r>
-      <w:proofErr w:type="gramStart"/>
-      <w:r>
-        <w:t>3 :</w:t>
-      </w:r>
-      <w:proofErr w:type="gramEnd"/>
-      <w:r>
-        <w:t xml:space="preserve"> Use the submissions framework</w:t>
-      </w:r>
-    </w:p>
-    <w:p/>
-    <w:p>
-      <w:r>
-        <w:t>The MPWorks submissions framework will add a production-level workflow from an SNL object using the snl_to_</w:t>
-      </w:r>
-      <w:proofErr w:type="gramStart"/>
-      <w:r>
-        <w:t>wf(</w:t>
-      </w:r>
-      <w:proofErr w:type="gramEnd"/>
-      <w:r>
-        <w:t xml:space="preserve">) function discussed in </w:t>
+        <w:t>Option 3 : Use the submissions framework</w:t>
+      </w:r>
+    </w:p>
+    <w:p/>
+    <w:p>
+      <w:r>
+        <w:t xml:space="preserve">The MPWorks submissions framework will add a production-level workflow from an SNL object using the snl_to_wf() function discussed in </w:t>
       </w:r>
       <w:r>
         <w:fldChar w:fldCharType="begin"/>
@@ -5195,15 +4943,7 @@
         <w:t>to the LaunchPad</w:t>
       </w:r>
       <w:r>
-        <w:t xml:space="preserve"> (this uses snl_to_</w:t>
-      </w:r>
-      <w:proofErr w:type="gramStart"/>
-      <w:r>
-        <w:t>wf(</w:t>
-      </w:r>
-      <w:proofErr w:type="gramEnd"/>
-      <w:r>
-        <w:t>) under the hood)</w:t>
+        <w:t xml:space="preserve"> (this uses snl_to_wf() under the hood)</w:t>
       </w:r>
     </w:p>
     <w:p/>
@@ -5281,14 +5021,27 @@
       <w:r>
         <w:t xml:space="preserve">Figure </w:t>
       </w:r>
-      <w:fldSimple w:instr=" SEQ Figure \* ARABIC ">
-        <w:r>
-          <w:rPr>
-            <w:noProof/>
-          </w:rPr>
-          <w:t>8</w:t>
-        </w:r>
-      </w:fldSimple>
+      <w:r>
+        <w:fldChar w:fldCharType="begin"/>
+      </w:r>
+      <w:r>
+        <w:instrText xml:space="preserve"> SEQ Figure \* ARABIC </w:instrText>
+      </w:r>
+      <w:r>
+        <w:fldChar w:fldCharType="separate"/>
+      </w:r>
+      <w:r>
+        <w:rPr>
+          <w:noProof/>
+        </w:rPr>
+        <w:t>8</w:t>
+      </w:r>
+      <w:r>
+        <w:rPr>
+          <w:noProof/>
+        </w:rPr>
+        <w:fldChar w:fldCharType="end"/>
+      </w:r>
       <w:r>
         <w:t xml:space="preserve"> Submissions framework</w:t>
       </w:r>
@@ -5296,15 +5049,7 @@
     <w:p/>
     <w:p>
       <w:r>
-        <w:t xml:space="preserve">The nice thing about this method is that, once set up, all you need to do is submit StructureNL or </w:t>
-      </w:r>
-      <w:proofErr w:type="gramStart"/>
-      <w:r>
-        <w:t>molecule objects and not worry</w:t>
-      </w:r>
-      <w:proofErr w:type="gramEnd"/>
-      <w:r>
-        <w:t xml:space="preserve"> about Workflows or FireWorks. To submit a compound, use code that looks like this:</w:t>
+        <w:t>The nice thing about this method is that, once set up, all you need to do is submit StructureNL or molecule objects and not worry about Workflows or FireWorks. To submit a compound, use code that looks like this:</w:t>
       </w:r>
     </w:p>
     <w:p/>
@@ -5312,50 +5057,30 @@
       <w:pPr>
         <w:pStyle w:val="Code"/>
       </w:pPr>
-      <w:proofErr w:type="gramStart"/>
-      <w:r>
-        <w:t>from</w:t>
-      </w:r>
-      <w:proofErr w:type="gramEnd"/>
-      <w:r>
-        <w:t xml:space="preserve"> mpworks.submission.submission_mongo import SubmissionMongoAdapter</w:t>
+      <w:r>
+        <w:t>from mpworks.submission.submission_mongo import SubmissionMongoAdapter</w:t>
       </w:r>
     </w:p>
     <w:p>
       <w:pPr>
         <w:pStyle w:val="Code"/>
       </w:pPr>
-      <w:proofErr w:type="gramStart"/>
-      <w:r>
-        <w:t>sma</w:t>
-      </w:r>
-      <w:proofErr w:type="gramEnd"/>
-      <w:r>
-        <w:t xml:space="preserve"> = SubmissionMongoAdapter.from_file("submission_db.yaml")</w:t>
+      <w:r>
+        <w:t>sma = SubmissionMongoAdapter.from_file("submission_db.yaml")</w:t>
       </w:r>
     </w:p>
     <w:p>
       <w:pPr>
         <w:pStyle w:val="Code"/>
       </w:pPr>
-      <w:proofErr w:type="gramStart"/>
-      <w:r>
-        <w:t>sma.submit</w:t>
-      </w:r>
-      <w:proofErr w:type="gramEnd"/>
-      <w:r>
-        <w:t>_snl(my_snl_object)</w:t>
-      </w:r>
-    </w:p>
-    <w:p/>
-    <w:p>
-      <w:proofErr w:type="gramStart"/>
-      <w:r>
-        <w:t>where</w:t>
-      </w:r>
-      <w:proofErr w:type="gramEnd"/>
-      <w:r>
-        <w:t xml:space="preserve"> </w:t>
+      <w:r>
+        <w:t>sma.submit_snl(my_snl_object)</w:t>
+      </w:r>
+    </w:p>
+    <w:p/>
+    <w:p>
+      <w:r>
+        <w:t xml:space="preserve">where </w:t>
       </w:r>
       <w:r>
         <w:rPr>
@@ -5424,27 +5149,14 @@
       <w:pPr>
         <w:pStyle w:val="Code"/>
       </w:pPr>
-      <w:proofErr w:type="gramStart"/>
-      <w:r>
-        <w:t>go</w:t>
-      </w:r>
-      <w:proofErr w:type="gramEnd"/>
-      <w:r>
-        <w:t>_submissions</w:t>
+      <w:r>
+        <w:t>go_submissions</w:t>
       </w:r>
     </w:p>
     <w:p>
       <w:r>
         <w:br/>
-        <w:t>The go_submissions command will use snl_to_</w:t>
-      </w:r>
-      <w:proofErr w:type="gramStart"/>
-      <w:r>
-        <w:t>wf(</w:t>
-      </w:r>
-      <w:proofErr w:type="gramEnd"/>
-      <w:r>
-        <w:t>) to convert all your SNL into FireWork workflows.</w:t>
+        <w:t>The go_submissions command will use snl_to_wf() to convert all your SNL into FireWork workflows.</w:t>
       </w:r>
     </w:p>
     <w:p/>
@@ -5457,51 +5169,19 @@
         </w:numPr>
       </w:pPr>
       <w:r>
-        <w:t xml:space="preserve">Option </w:t>
-      </w:r>
-      <w:proofErr w:type="gramStart"/>
-      <w:r>
-        <w:t>4 :</w:t>
-      </w:r>
-      <w:proofErr w:type="gramEnd"/>
-      <w:r>
-        <w:t xml:space="preserve"> Use the built-in test set</w:t>
-      </w:r>
-    </w:p>
-    <w:p/>
-    <w:p>
-      <w:r>
-        <w:t>Using the built in test set, you can create Workflows for 45 “test” materials automatically. Like in the previous section, this method uses the snl_to_</w:t>
-      </w:r>
-      <w:proofErr w:type="gramStart"/>
-      <w:r>
-        <w:t>wf(</w:t>
-      </w:r>
-      <w:proofErr w:type="gramEnd"/>
-      <w:r>
-        <w:t xml:space="preserve">) method to create Workflows. The difference is that </w:t>
-      </w:r>
-      <w:proofErr w:type="gramStart"/>
-      <w:r>
-        <w:t>a set of about 45 compounds are</w:t>
-      </w:r>
-      <w:proofErr w:type="gramEnd"/>
-      <w:r>
-        <w:t xml:space="preserve"> pre-chosen and you don’t need to do any work to create SNL files or Workflow files.</w:t>
-      </w:r>
-    </w:p>
-    <w:p/>
-    <w:p>
-      <w:r>
-        <w:t>This method is useful if you change the Workflow defined in snl_to_</w:t>
-      </w:r>
-      <w:proofErr w:type="gramStart"/>
-      <w:r>
-        <w:t>wf(</w:t>
-      </w:r>
-      <w:proofErr w:type="gramEnd"/>
-      <w:r>
-        <w:t>), and want to test your changes over a set of 45 compounds.</w:t>
+        <w:t>Option 4 : Use the built-in test set</w:t>
+      </w:r>
+    </w:p>
+    <w:p/>
+    <w:p>
+      <w:r>
+        <w:t>Using the built in test set, you can create Workflows for 45 “test” materials automatically. Like in the previous section, this method uses the snl_to_wf() method to create Workflows. The difference is that a set of about 45 compounds are pre-chosen and you don’t need to do any work to create SNL files or Workflow files.</w:t>
+      </w:r>
+    </w:p>
+    <w:p/>
+    <w:p>
+      <w:r>
+        <w:t>This method is useful if you change the Workflow defined in snl_to_wf(), and want to test your changes over a set of 45 compounds.</w:t>
       </w:r>
     </w:p>
     <w:p/>
@@ -5535,18 +5215,10 @@
         </w:numPr>
       </w:pPr>
       <w:r>
-        <w:t>Activate your desired test environment using ACTIVATE_</w:t>
-      </w:r>
-      <w:proofErr w:type="gramStart"/>
-      <w:r>
-        <w:t xml:space="preserve">CMD </w:t>
-      </w:r>
-      <w:r>
-        <w:t>,</w:t>
-      </w:r>
-      <w:proofErr w:type="gramEnd"/>
-      <w:r>
-        <w:t xml:space="preserve"> e.g. “use_test”</w:t>
+        <w:t xml:space="preserve">Activate your desired test environment using ACTIVATE_CMD </w:t>
+      </w:r>
+      <w:r>
+        <w:t>, e.g. “use_test”</w:t>
       </w:r>
     </w:p>
     <w:p>
@@ -5565,26 +5237,16 @@
       <w:pPr>
         <w:pStyle w:val="Code"/>
       </w:pPr>
-      <w:proofErr w:type="gramStart"/>
-      <w:r>
-        <w:t>go</w:t>
-      </w:r>
-      <w:proofErr w:type="gramEnd"/>
-      <w:r>
-        <w:t>_testing --clear (warning, this clears your databases!!)</w:t>
+      <w:r>
+        <w:t>go_testing --clear (warning, this clears your databases!!)</w:t>
       </w:r>
     </w:p>
     <w:p>
       <w:pPr>
         <w:pStyle w:val="Code"/>
       </w:pPr>
-      <w:proofErr w:type="gramStart"/>
-      <w:r>
-        <w:t>go</w:t>
-      </w:r>
-      <w:proofErr w:type="gramEnd"/>
-      <w:r>
-        <w:t>_submissions</w:t>
+      <w:r>
+        <w:t>go_submissions</w:t>
       </w:r>
     </w:p>
     <w:p/>
@@ -5632,15 +5294,7 @@
         <w:t>is the same as in the last section</w:t>
       </w:r>
       <w:r>
-        <w:t xml:space="preserve"> – this will use the snl_to_</w:t>
-      </w:r>
-      <w:proofErr w:type="gramStart"/>
-      <w:r>
-        <w:t>wf(</w:t>
-      </w:r>
-      <w:proofErr w:type="gramEnd"/>
-      <w:r>
-        <w:t>) method to convert the submissions into Workflows and enter them in the LaunchPad.</w:t>
+        <w:t xml:space="preserve"> – this will use the snl_to_wf() method to convert the submissions into Workflows and enter them in the LaunchPad.</w:t>
       </w:r>
     </w:p>
     <w:p>
@@ -5682,18 +5336,10 @@
         </w:numPr>
       </w:pPr>
       <w:r>
-        <w:t>Activate your desired test environment using ACTIVATE_</w:t>
-      </w:r>
-      <w:proofErr w:type="gramStart"/>
-      <w:r>
-        <w:t xml:space="preserve">CMD </w:t>
-      </w:r>
-      <w:r>
-        <w:t>,</w:t>
-      </w:r>
-      <w:proofErr w:type="gramEnd"/>
-      <w:r>
-        <w:t xml:space="preserve"> e.g. “use_test”</w:t>
+        <w:t xml:space="preserve">Activate your desired test environment using ACTIVATE_CMD </w:t>
+      </w:r>
+      <w:r>
+        <w:t>, e.g. “use_test”</w:t>
       </w:r>
     </w:p>
     <w:p>
@@ -5712,27 +5358,14 @@
       <w:pPr>
         <w:pStyle w:val="Code"/>
       </w:pPr>
-      <w:proofErr w:type="gramStart"/>
-      <w:r>
-        <w:t>lpad</w:t>
-      </w:r>
-      <w:proofErr w:type="gramEnd"/>
-      <w:r>
-        <w:t xml:space="preserve"> get_fws –d less</w:t>
+      <w:r>
+        <w:t>lpad get_fws –d less</w:t>
       </w:r>
     </w:p>
     <w:p>
       <w:r>
         <w:tab/>
-        <w:t>(</w:t>
-      </w:r>
-      <w:proofErr w:type="gramStart"/>
-      <w:r>
-        <w:t>this</w:t>
-      </w:r>
-      <w:proofErr w:type="gramEnd"/>
-      <w:r>
-        <w:t xml:space="preserve"> will print all your workflows)</w:t>
+        <w:t>(this will print all your workflows)</w:t>
       </w:r>
     </w:p>
     <w:p/>
@@ -5819,13 +5452,8 @@
       </w:r>
     </w:p>
     <w:p>
-      <w:proofErr w:type="gramStart"/>
-      <w:r>
-        <w:t>where</w:t>
-      </w:r>
-      <w:proofErr w:type="gramEnd"/>
-      <w:r>
-        <w:t xml:space="preserve"> &lt;my_name</w:t>
+      <w:r>
+        <w:t>where &lt;my_name</w:t>
       </w:r>
       <w:r>
         <w:t>&gt;</w:t>
@@ -5868,13 +5496,8 @@
       <w:pPr>
         <w:pStyle w:val="Code"/>
       </w:pPr>
-      <w:proofErr w:type="gramStart"/>
-      <w:r>
-        <w:t>qlaunch</w:t>
-      </w:r>
-      <w:proofErr w:type="gramEnd"/>
-      <w:r>
-        <w:t xml:space="preserve"> -r rapidfire </w:t>
+      <w:r>
+        <w:t xml:space="preserve">qlaunch -r rapidfire </w:t>
       </w:r>
       <w:r>
         <w:t>--nlaunches infinite -m 20 --sleep 100 -b 100</w:t>
@@ -5885,46 +5508,22 @@
     </w:p>
     <w:p>
       <w:r>
-        <w:t>(</w:t>
-      </w:r>
-      <w:proofErr w:type="gramStart"/>
-      <w:r>
-        <w:t>type</w:t>
-      </w:r>
-      <w:proofErr w:type="gramEnd"/>
-      <w:r>
-        <w:t xml:space="preserve"> qlaunch rapidfire –h if you want help on what the options mean). </w:t>
-      </w:r>
-      <w:r>
-        <w:t xml:space="preserve">This will start launching jobs to the </w:t>
-      </w:r>
-      <w:proofErr w:type="gramStart"/>
-      <w:r>
-        <w:t>queue</w:t>
+        <w:t xml:space="preserve">(type qlaunch rapidfire –h if you want help on what the options mean). </w:t>
+      </w:r>
+      <w:r>
+        <w:t>This will start launching jobs to the queue</w:t>
       </w:r>
       <w:r>
         <w:t xml:space="preserve"> </w:t>
       </w:r>
       <w:r>
-        <w:t>.</w:t>
-      </w:r>
-      <w:proofErr w:type="gramEnd"/>
-      <w:r>
-        <w:t xml:space="preserve"> You will want to keep this window alive as long as possible (or until all your workflows complete). Unfortunately, this is difficult to do at NERSC as NERSC will timeout a terminal after inactivity and close the connection. </w:t>
+        <w:t xml:space="preserve">. You will want to keep this window alive as long as possible (or until all your workflows complete). Unfortunately, this is difficult to do at NERSC as NERSC will timeout a terminal after inactivity and close the connection. </w:t>
       </w:r>
       <w:r>
         <w:t>Another option employed by Materials Project is to coordinate setting up a crontab with NERSC to periodically run jobs.</w:t>
       </w:r>
       <w:r>
-        <w:t xml:space="preserve"> In this case you should set --nlaunches to be </w:t>
-      </w:r>
-      <w:proofErr w:type="gramStart"/>
-      <w:r>
-        <w:t>0</w:t>
-      </w:r>
-      <w:proofErr w:type="gramEnd"/>
-      <w:r>
-        <w:t xml:space="preserve"> as this will prevent infinite looping of many queue launchers.</w:t>
+        <w:t xml:space="preserve"> In this case you should set --nlaunches to be 0 as this will prevent infinite looping of many queue launchers.</w:t>
       </w:r>
     </w:p>
     <w:p/>
@@ -5947,13 +5546,8 @@
       <w:pPr>
         <w:pStyle w:val="Code"/>
       </w:pPr>
-      <w:proofErr w:type="gramStart"/>
-      <w:r>
-        <w:t>update</w:t>
-      </w:r>
-      <w:proofErr w:type="gramEnd"/>
-      <w:r>
-        <w:t>_codes</w:t>
+      <w:r>
+        <w:t>update_codes</w:t>
       </w:r>
     </w:p>
     <w:p/>
@@ -5983,26 +5577,16 @@
       <w:pPr>
         <w:pStyle w:val="Code"/>
       </w:pPr>
-      <w:proofErr w:type="gramStart"/>
-      <w:r>
-        <w:t>git</w:t>
-      </w:r>
-      <w:proofErr w:type="gramEnd"/>
-      <w:r>
-        <w:t xml:space="preserve"> pull</w:t>
+      <w:r>
+        <w:t>git pull</w:t>
       </w:r>
     </w:p>
     <w:p>
       <w:pPr>
         <w:pStyle w:val="Code"/>
       </w:pPr>
-      <w:proofErr w:type="gramStart"/>
-      <w:r>
-        <w:t>python</w:t>
-      </w:r>
-      <w:proofErr w:type="gramEnd"/>
-      <w:r>
-        <w:t xml:space="preserve"> setup.py develop  (this command is needed when version changes)</w:t>
+      <w:r>
+        <w:t>python setup.py develop  (this command is needed when version changes)</w:t>
       </w:r>
     </w:p>
     <w:p/>
@@ -6074,15 +5658,7 @@
     <w:p/>
     <w:p>
       <w:r>
-        <w:t>https://groups.google.com/forum/#</w:t>
-      </w:r>
-      <w:proofErr w:type="gramStart"/>
-      <w:r>
-        <w:t>!forum</w:t>
-      </w:r>
-      <w:proofErr w:type="gramEnd"/>
-      <w:r>
-        <w:t>/matproj-develop</w:t>
+        <w:t>https://groups.google.com/forum/#!forum/matproj-develop</w:t>
       </w:r>
     </w:p>
     <w:p>
@@ -6216,7 +5792,7 @@
         <w:rStyle w:val="PageNumber"/>
         <w:noProof/>
       </w:rPr>
-      <w:t>18</w:t>
+      <w:t>16</w:t>
     </w:r>
     <w:r>
       <w:rPr>

</xml_diff>